<commit_message>
Changes to Test Doc
Made changes to test doc.
</commit_message>
<xml_diff>
--- a/Test.docx
+++ b/Test.docx
@@ -4,18 +4,28 @@
   <w:body>
     <w:p>
       <w:r>
-        <w:t>Test</w:t>
+        <w:t>Test something</w:t>
       </w:r>
+    </w:p>
+    <w:p>
       <w:r>
-        <w:t xml:space="preserve">ing some </w:t>
+        <w:t xml:space="preserve">Teste… </w:t>
       </w:r>
       <w:proofErr w:type="spellStart"/>
       <w:r>
-        <w:t>github</w:t>
+        <w:t>cala</w:t>
       </w:r>
       <w:proofErr w:type="spellEnd"/>
       <w:r>
-        <w:t xml:space="preserve"> stuff</w:t>
+        <w:t>=</w:t>
+      </w:r>
+      <w:proofErr w:type="spellStart"/>
+      <w:r>
+        <w:t>te</w:t>
+      </w:r>
+      <w:proofErr w:type="spellEnd"/>
+      <w:r>
+        <w:t xml:space="preserve"> Jordan :D</w:t>
       </w:r>
       <w:bookmarkStart w:id="0" w:name="_GoBack"/>
       <w:bookmarkEnd w:id="0"/>
@@ -418,7 +428,7 @@
         <a:sysClr val="windowText" lastClr="000000"/>
       </a:dk1>
       <a:lt1>
-        <a:sysClr val="window" lastClr="DADADA"/>
+        <a:sysClr val="window" lastClr="FFFFFF"/>
       </a:lt1>
       <a:dk2>
         <a:srgbClr val="1F497D"/>

</xml_diff>